<commit_message>
data collection protocol: start of sEMG location on the forearm
</commit_message>
<xml_diff>
--- a/notes/dataCollectionProtocol.docx
+++ b/notes/dataCollectionProtocol.docx
@@ -14,6 +14,21 @@
         <w:t>Experimental setup</w:t>
       </w:r>
     </w:p>
+    <w:p>
+      <w:r>
+        <w:t>Oculus quest</w:t>
+      </w:r>
+    </w:p>
+    <w:p>
+      <w:r>
+        <w:t>Delsys sEMG</w:t>
+      </w:r>
+    </w:p>
+    <w:p>
+      <w:r>
+        <w:t>EEG</w:t>
+      </w:r>
+    </w:p>
     <w:p/>
     <w:p>
       <w:pPr>
@@ -53,6 +68,155 @@
     </w:p>
     <w:p>
       <w:pPr>
+        <w:rPr>
+          <w:lang w:val="fr-BE"/>
+        </w:rPr>
+      </w:pPr>
+      <w:hyperlink r:id="rId5" w:history="1">
+        <w:r>
+          <w:rPr>
+            <w:rStyle w:val="Lienhypertexte"/>
+            <w:lang w:val="fr-BE"/>
+          </w:rPr>
+          <w:t>https://journals.plos.org/plosone/article?id=10.1371/journal.pone.0186132</w:t>
+        </w:r>
+      </w:hyperlink>
+    </w:p>
+    <w:p>
+      <w:pPr>
+        <w:rPr>
+          <w:lang w:val="fr-BE"/>
+        </w:rPr>
+      </w:pPr>
+      <w:hyperlink r:id="rId6" w:history="1">
+        <w:r>
+          <w:rPr>
+            <w:rStyle w:val="Lienhypertexte"/>
+            <w:lang w:val="fr-BE"/>
+          </w:rPr>
+          <w:t>https://www.nature.com/articles/sdata201453</w:t>
+        </w:r>
+      </w:hyperlink>
+    </w:p>
+    <w:p>
+      <w:pPr>
+        <w:rPr>
+          <w:lang w:val="fr-BE"/>
+        </w:rPr>
+      </w:pPr>
+      <w:hyperlink r:id="rId7" w:history="1">
+        <w:r>
+          <w:rPr>
+            <w:rStyle w:val="Lienhypertexte"/>
+            <w:lang w:val="fr-BE"/>
+          </w:rPr>
+          <w:t>https://www.hindawi.com/journals/isrn/2012/604314/</w:t>
+        </w:r>
+      </w:hyperlink>
+    </w:p>
+    <w:p>
+      <w:pPr>
+        <w:rPr>
+          <w:lang w:val="fr-BE"/>
+        </w:rPr>
+      </w:pPr>
+      <w:r>
+        <w:rPr>
+          <w:lang w:val="fr-BE"/>
+        </w:rPr>
+        <w:t>Ask the subject to perform the gestures that will be recorded and determine, by palpation, the main activity spots on the forearm.</w:t>
+      </w:r>
+    </w:p>
+    <w:p>
+      <w:pPr>
+        <w:rPr>
+          <w:b/>
+          <w:bCs/>
+          <w:lang w:val="fr-BE"/>
+        </w:rPr>
+      </w:pPr>
+      <w:r>
+        <w:rPr>
+          <w:b/>
+          <w:bCs/>
+          <w:lang w:val="fr-BE"/>
+        </w:rPr>
+        <w:t>Advantages :</w:t>
+      </w:r>
+    </w:p>
+    <w:p>
+      <w:pPr>
+        <w:pStyle w:val="Paragraphedeliste"/>
+        <w:numPr>
+          <w:ilvl w:val="0"/>
+          <w:numId w:val="3"/>
+        </w:numPr>
+        <w:rPr>
+          <w:lang w:val="fr-BE"/>
+        </w:rPr>
+      </w:pPr>
+      <w:r>
+        <w:rPr>
+          <w:lang w:val="fr-BE"/>
+        </w:rPr>
+        <w:t>Easy to do</w:t>
+      </w:r>
+    </w:p>
+    <w:p>
+      <w:pPr>
+        <w:pStyle w:val="Paragraphedeliste"/>
+        <w:numPr>
+          <w:ilvl w:val="0"/>
+          <w:numId w:val="3"/>
+        </w:numPr>
+        <w:rPr>
+          <w:lang w:val="fr-BE"/>
+        </w:rPr>
+      </w:pPr>
+      <w:r>
+        <w:rPr>
+          <w:lang w:val="fr-BE"/>
+        </w:rPr>
+        <w:t>We can find any number of points</w:t>
+      </w:r>
+    </w:p>
+    <w:p>
+      <w:pPr>
+        <w:rPr>
+          <w:b/>
+          <w:bCs/>
+          <w:lang w:val="fr-BE"/>
+        </w:rPr>
+      </w:pPr>
+      <w:r>
+        <w:rPr>
+          <w:b/>
+          <w:bCs/>
+          <w:lang w:val="fr-BE"/>
+        </w:rPr>
+        <w:t>Disadvantages :</w:t>
+      </w:r>
+    </w:p>
+    <w:p>
+      <w:pPr>
+        <w:pStyle w:val="Paragraphedeliste"/>
+        <w:numPr>
+          <w:ilvl w:val="0"/>
+          <w:numId w:val="3"/>
+        </w:numPr>
+        <w:rPr>
+          <w:lang w:val="fr-BE"/>
+        </w:rPr>
+      </w:pPr>
+      <w:r>
+        <w:rPr>
+          <w:lang w:val="fr-BE"/>
+        </w:rPr>
+        <w:t>Not precise (we might need precise location that is the same for all the subjects)</w:t>
+      </w:r>
+    </w:p>
+    <w:p>
+      <w:pPr>
         <w:pStyle w:val="Titre2"/>
         <w:numPr>
           <w:ilvl w:val="1"/>
@@ -66,9 +230,292 @@
         <w:rPr>
           <w:lang w:val="fr-BE"/>
         </w:rPr>
-        <w:t>7 identified zones</w:t>
-      </w:r>
-    </w:p>
+        <w:t>Pre-i</w:t>
+      </w:r>
+      <w:r>
+        <w:rPr>
+          <w:lang w:val="fr-BE"/>
+        </w:rPr>
+        <w:t>dentified zones</w:t>
+      </w:r>
+    </w:p>
+    <w:p>
+      <w:pPr>
+        <w:rPr>
+          <w:lang w:val="fr-BE"/>
+        </w:rPr>
+      </w:pPr>
+      <w:hyperlink r:id="rId8" w:history="1">
+        <w:r>
+          <w:rPr>
+            <w:rStyle w:val="Lienhypertexte"/>
+            <w:lang w:val="fr-BE"/>
+          </w:rPr>
+          <w:t>https://www.nature.com/articles/s41597-019-0285-1</w:t>
+        </w:r>
+      </w:hyperlink>
+    </w:p>
+    <w:p>
+      <w:pPr>
+        <w:rPr>
+          <w:lang w:val="fr-BE"/>
+        </w:rPr>
+      </w:pPr>
+      <w:hyperlink r:id="rId9" w:history="1">
+        <w:r>
+          <w:rPr>
+            <w:rStyle w:val="Lienhypertexte"/>
+            <w:lang w:val="fr-BE"/>
+          </w:rPr>
+          <w:t>https://jneuroengrehab.biomedcentral.com/articles/10.1186/s12984-018-0437-0</w:t>
+        </w:r>
+      </w:hyperlink>
+    </w:p>
+    <w:p>
+      <w:r>
+        <w:t>Jarque-Bou, N.J., Vergara, M., Sancho-Bru, J.L. et al.</w:t>
+      </w:r>
+      <w:r>
+        <w:t xml:space="preserve"> determined 30 zones on the forearm that are relevant for classification of hand gesture using sEMG and showed that 7 of them are sufficient to not loose any relevant information.</w:t>
+      </w:r>
+    </w:p>
+    <w:p>
+      <w:r>
+        <w:t xml:space="preserve">As we have 16 sEMG electrodes, we can also record other areas to have more redondant informations. We can choose them using their results so that we take points that are not too much related and that </w:t>
+      </w:r>
+      <w:r>
+        <w:t>have strong muscular activity.</w:t>
+      </w:r>
+    </w:p>
+    <w:p>
+      <w:r>
+        <w:rPr>
+          <w:noProof/>
+        </w:rPr>
+        <w:drawing>
+          <wp:inline distT="0" distB="0" distL="0" distR="0" wp14:anchorId="31AC6E8E" wp14:editId="12CE1218">
+            <wp:extent cx="1939636" cy="1735666"/>
+            <wp:effectExtent l="0" t="0" r="3810" b="0"/>
+            <wp:docPr id="1" name="Image 1" descr="figure6"/>
+            <wp:cNvGraphicFramePr>
+              <a:graphicFrameLocks xmlns:a="http://schemas.openxmlformats.org/drawingml/2006/main" noChangeAspect="1"/>
+            </wp:cNvGraphicFramePr>
+            <a:graphic xmlns:a="http://schemas.openxmlformats.org/drawingml/2006/main">
+              <a:graphicData uri="http://schemas.openxmlformats.org/drawingml/2006/picture">
+                <pic:pic xmlns:pic="http://schemas.openxmlformats.org/drawingml/2006/picture">
+                  <pic:nvPicPr>
+                    <pic:cNvPr id="0" name="Picture 1" descr="figure6"/>
+                    <pic:cNvPicPr>
+                      <a:picLocks noChangeAspect="1" noChangeArrowheads="1"/>
+                    </pic:cNvPicPr>
+                  </pic:nvPicPr>
+                  <pic:blipFill>
+                    <a:blip r:embed="rId10" cstate="print">
+                      <a:extLst>
+                        <a:ext uri="{28A0092B-C50C-407E-A947-70E740481C1C}">
+                          <a14:useLocalDpi xmlns:a14="http://schemas.microsoft.com/office/drawing/2010/main" val="0"/>
+                        </a:ext>
+                      </a:extLst>
+                    </a:blip>
+                    <a:srcRect/>
+                    <a:stretch>
+                      <a:fillRect/>
+                    </a:stretch>
+                  </pic:blipFill>
+                  <pic:spPr bwMode="auto">
+                    <a:xfrm>
+                      <a:off x="0" y="0"/>
+                      <a:ext cx="1965208" cy="1758548"/>
+                    </a:xfrm>
+                    <a:prstGeom prst="rect">
+                      <a:avLst/>
+                    </a:prstGeom>
+                    <a:noFill/>
+                    <a:ln>
+                      <a:noFill/>
+                    </a:ln>
+                  </pic:spPr>
+                </pic:pic>
+              </a:graphicData>
+            </a:graphic>
+          </wp:inline>
+        </w:drawing>
+      </w:r>
+      <w:r>
+        <w:rPr>
+          <w:noProof/>
+        </w:rPr>
+        <w:drawing>
+          <wp:inline distT="0" distB="0" distL="0" distR="0" wp14:anchorId="4E756DF2" wp14:editId="0E41007B">
+            <wp:extent cx="1752644" cy="1693333"/>
+            <wp:effectExtent l="0" t="0" r="0" b="2540"/>
+            <wp:docPr id="3" name="Image 3" descr="figure7"/>
+            <wp:cNvGraphicFramePr>
+              <a:graphicFrameLocks xmlns:a="http://schemas.openxmlformats.org/drawingml/2006/main" noChangeAspect="1"/>
+            </wp:cNvGraphicFramePr>
+            <a:graphic xmlns:a="http://schemas.openxmlformats.org/drawingml/2006/main">
+              <a:graphicData uri="http://schemas.openxmlformats.org/drawingml/2006/picture">
+                <pic:pic xmlns:pic="http://schemas.openxmlformats.org/drawingml/2006/picture">
+                  <pic:nvPicPr>
+                    <pic:cNvPr id="0" name="Picture 8" descr="figure7"/>
+                    <pic:cNvPicPr>
+                      <a:picLocks noChangeAspect="1" noChangeArrowheads="1"/>
+                    </pic:cNvPicPr>
+                  </pic:nvPicPr>
+                  <pic:blipFill>
+                    <a:blip r:embed="rId11" cstate="print">
+                      <a:extLst>
+                        <a:ext uri="{28A0092B-C50C-407E-A947-70E740481C1C}">
+                          <a14:useLocalDpi xmlns:a14="http://schemas.microsoft.com/office/drawing/2010/main" val="0"/>
+                        </a:ext>
+                      </a:extLst>
+                    </a:blip>
+                    <a:srcRect/>
+                    <a:stretch>
+                      <a:fillRect/>
+                    </a:stretch>
+                  </pic:blipFill>
+                  <pic:spPr bwMode="auto">
+                    <a:xfrm>
+                      <a:off x="0" y="0"/>
+                      <a:ext cx="1773803" cy="1713776"/>
+                    </a:xfrm>
+                    <a:prstGeom prst="rect">
+                      <a:avLst/>
+                    </a:prstGeom>
+                    <a:noFill/>
+                    <a:ln>
+                      <a:noFill/>
+                    </a:ln>
+                  </pic:spPr>
+                </pic:pic>
+              </a:graphicData>
+            </a:graphic>
+          </wp:inline>
+        </w:drawing>
+      </w:r>
+      <w:r>
+        <w:rPr>
+          <w:noProof/>
+        </w:rPr>
+        <w:drawing>
+          <wp:inline distT="0" distB="0" distL="0" distR="0" wp14:anchorId="68EEE3B1" wp14:editId="25FD0E31">
+            <wp:extent cx="1632574" cy="1865619"/>
+            <wp:effectExtent l="0" t="0" r="6350" b="1905"/>
+            <wp:docPr id="4" name="Image 4" descr="figure5"/>
+            <wp:cNvGraphicFramePr>
+              <a:graphicFrameLocks xmlns:a="http://schemas.openxmlformats.org/drawingml/2006/main" noChangeAspect="1"/>
+            </wp:cNvGraphicFramePr>
+            <a:graphic xmlns:a="http://schemas.openxmlformats.org/drawingml/2006/main">
+              <a:graphicData uri="http://schemas.openxmlformats.org/drawingml/2006/picture">
+                <pic:pic xmlns:pic="http://schemas.openxmlformats.org/drawingml/2006/picture">
+                  <pic:nvPicPr>
+                    <pic:cNvPr id="0" name="Picture 10" descr="figure5"/>
+                    <pic:cNvPicPr>
+                      <a:picLocks noChangeAspect="1" noChangeArrowheads="1"/>
+                    </pic:cNvPicPr>
+                  </pic:nvPicPr>
+                  <pic:blipFill>
+                    <a:blip r:embed="rId12" cstate="print">
+                      <a:extLst>
+                        <a:ext uri="{28A0092B-C50C-407E-A947-70E740481C1C}">
+                          <a14:useLocalDpi xmlns:a14="http://schemas.microsoft.com/office/drawing/2010/main" val="0"/>
+                        </a:ext>
+                      </a:extLst>
+                    </a:blip>
+                    <a:srcRect/>
+                    <a:stretch>
+                      <a:fillRect/>
+                    </a:stretch>
+                  </pic:blipFill>
+                  <pic:spPr bwMode="auto">
+                    <a:xfrm>
+                      <a:off x="0" y="0"/>
+                      <a:ext cx="1665311" cy="1903029"/>
+                    </a:xfrm>
+                    <a:prstGeom prst="rect">
+                      <a:avLst/>
+                    </a:prstGeom>
+                    <a:noFill/>
+                    <a:ln>
+                      <a:noFill/>
+                    </a:ln>
+                  </pic:spPr>
+                </pic:pic>
+              </a:graphicData>
+            </a:graphic>
+          </wp:inline>
+        </w:drawing>
+      </w:r>
+    </w:p>
+    <w:p>
+      <w:pPr>
+        <w:rPr>
+          <w:b/>
+          <w:bCs/>
+        </w:rPr>
+      </w:pPr>
+      <w:r>
+        <w:rPr>
+          <w:b/>
+          <w:bCs/>
+        </w:rPr>
+        <w:lastRenderedPageBreak/>
+        <w:t>Advantages:</w:t>
+      </w:r>
+    </w:p>
+    <w:p>
+      <w:pPr>
+        <w:pStyle w:val="Paragraphedeliste"/>
+        <w:numPr>
+          <w:ilvl w:val="0"/>
+          <w:numId w:val="3"/>
+        </w:numPr>
+      </w:pPr>
+      <w:r>
+        <w:t>Much more precise and reproducible</w:t>
+      </w:r>
+    </w:p>
+    <w:p>
+      <w:pPr>
+        <w:pStyle w:val="Paragraphedeliste"/>
+        <w:numPr>
+          <w:ilvl w:val="0"/>
+          <w:numId w:val="3"/>
+        </w:numPr>
+      </w:pPr>
+      <w:r>
+        <w:t>We are sure to get all the relevant information</w:t>
+      </w:r>
+    </w:p>
+    <w:p>
+      <w:pPr>
+        <w:rPr>
+          <w:b/>
+          <w:bCs/>
+        </w:rPr>
+      </w:pPr>
+      <w:r>
+        <w:rPr>
+          <w:b/>
+          <w:bCs/>
+        </w:rPr>
+        <w:t>Disadvantages:</w:t>
+      </w:r>
+    </w:p>
+    <w:p>
+      <w:pPr>
+        <w:pStyle w:val="Paragraphedeliste"/>
+        <w:numPr>
+          <w:ilvl w:val="0"/>
+          <w:numId w:val="3"/>
+        </w:numPr>
+      </w:pPr>
+      <w:r>
+        <w:t>/</w:t>
+      </w:r>
+    </w:p>
+    <w:p/>
     <w:p>
       <w:pPr>
         <w:pStyle w:val="Titre1"/>
@@ -107,6 +554,22 @@
     </w:p>
     <w:p>
       <w:pPr>
+        <w:rPr>
+          <w:lang w:val="fr-BE"/>
+        </w:rPr>
+      </w:pPr>
+      <w:hyperlink r:id="rId13" w:history="1">
+        <w:r>
+          <w:rPr>
+            <w:rStyle w:val="Lienhypertexte"/>
+            <w:lang w:val="fr-BE"/>
+          </w:rPr>
+          <w:t>https://www.nature.com/articles/s41597-019-0285-1</w:t>
+        </w:r>
+      </w:hyperlink>
+    </w:p>
+    <w:p>
+      <w:pPr>
         <w:pStyle w:val="Titre2"/>
         <w:numPr>
           <w:ilvl w:val="1"/>
@@ -122,6 +585,22 @@
         </w:rPr>
         <w:t>Single finger gesture</w:t>
       </w:r>
+    </w:p>
+    <w:p>
+      <w:pPr>
+        <w:rPr>
+          <w:lang w:val="fr-BE"/>
+        </w:rPr>
+      </w:pPr>
+      <w:hyperlink r:id="rId14" w:history="1">
+        <w:r>
+          <w:rPr>
+            <w:rStyle w:val="Lienhypertexte"/>
+            <w:lang w:val="fr-BE"/>
+          </w:rPr>
+          <w:t>https://www.researchgate.net/publication/341629918_Simultaneous_Hand_Gesture_Classification_and_Finger_Angle_Estimation_via_a_Novel_Dual-Output_Deep_Learning_Model</w:t>
+        </w:r>
+      </w:hyperlink>
     </w:p>
     <w:p>
       <w:pPr>
@@ -281,8 +760,238 @@
       </w:rPr>
     </w:lvl>
   </w:abstractNum>
+  <w:abstractNum w:abstractNumId="1" w15:restartNumberingAfterBreak="0">
+    <w:nsid w:val="729044A9"/>
+    <w:multiLevelType w:val="hybridMultilevel"/>
+    <w:tmpl w:val="FD24DA3C"/>
+    <w:lvl w:ilvl="0" w:tplc="F77AAE86">
+      <w:numFmt w:val="bullet"/>
+      <w:lvlText w:val="-"/>
+      <w:lvlJc w:val="left"/>
+      <w:pPr>
+        <w:ind w:left="720" w:hanging="360"/>
+      </w:pPr>
+      <w:rPr>
+        <w:rFonts w:ascii="Calibri" w:eastAsiaTheme="minorHAnsi" w:hAnsi="Calibri" w:cs="Calibri" w:hint="default"/>
+      </w:rPr>
+    </w:lvl>
+    <w:lvl w:ilvl="1" w:tplc="08090003" w:tentative="1">
+      <w:start w:val="1"/>
+      <w:numFmt w:val="bullet"/>
+      <w:lvlText w:val="o"/>
+      <w:lvlJc w:val="left"/>
+      <w:pPr>
+        <w:ind w:left="1440" w:hanging="360"/>
+      </w:pPr>
+      <w:rPr>
+        <w:rFonts w:ascii="Courier New" w:hAnsi="Courier New" w:cs="Courier New" w:hint="default"/>
+      </w:rPr>
+    </w:lvl>
+    <w:lvl w:ilvl="2" w:tplc="08090005" w:tentative="1">
+      <w:start w:val="1"/>
+      <w:numFmt w:val="bullet"/>
+      <w:lvlText w:val=""/>
+      <w:lvlJc w:val="left"/>
+      <w:pPr>
+        <w:ind w:left="2160" w:hanging="360"/>
+      </w:pPr>
+      <w:rPr>
+        <w:rFonts w:ascii="Wingdings" w:hAnsi="Wingdings" w:hint="default"/>
+      </w:rPr>
+    </w:lvl>
+    <w:lvl w:ilvl="3" w:tplc="08090001" w:tentative="1">
+      <w:start w:val="1"/>
+      <w:numFmt w:val="bullet"/>
+      <w:lvlText w:val=""/>
+      <w:lvlJc w:val="left"/>
+      <w:pPr>
+        <w:ind w:left="2880" w:hanging="360"/>
+      </w:pPr>
+      <w:rPr>
+        <w:rFonts w:ascii="Symbol" w:hAnsi="Symbol" w:hint="default"/>
+      </w:rPr>
+    </w:lvl>
+    <w:lvl w:ilvl="4" w:tplc="08090003" w:tentative="1">
+      <w:start w:val="1"/>
+      <w:numFmt w:val="bullet"/>
+      <w:lvlText w:val="o"/>
+      <w:lvlJc w:val="left"/>
+      <w:pPr>
+        <w:ind w:left="3600" w:hanging="360"/>
+      </w:pPr>
+      <w:rPr>
+        <w:rFonts w:ascii="Courier New" w:hAnsi="Courier New" w:cs="Courier New" w:hint="default"/>
+      </w:rPr>
+    </w:lvl>
+    <w:lvl w:ilvl="5" w:tplc="08090005" w:tentative="1">
+      <w:start w:val="1"/>
+      <w:numFmt w:val="bullet"/>
+      <w:lvlText w:val=""/>
+      <w:lvlJc w:val="left"/>
+      <w:pPr>
+        <w:ind w:left="4320" w:hanging="360"/>
+      </w:pPr>
+      <w:rPr>
+        <w:rFonts w:ascii="Wingdings" w:hAnsi="Wingdings" w:hint="default"/>
+      </w:rPr>
+    </w:lvl>
+    <w:lvl w:ilvl="6" w:tplc="08090001" w:tentative="1">
+      <w:start w:val="1"/>
+      <w:numFmt w:val="bullet"/>
+      <w:lvlText w:val=""/>
+      <w:lvlJc w:val="left"/>
+      <w:pPr>
+        <w:ind w:left="5040" w:hanging="360"/>
+      </w:pPr>
+      <w:rPr>
+        <w:rFonts w:ascii="Symbol" w:hAnsi="Symbol" w:hint="default"/>
+      </w:rPr>
+    </w:lvl>
+    <w:lvl w:ilvl="7" w:tplc="08090003" w:tentative="1">
+      <w:start w:val="1"/>
+      <w:numFmt w:val="bullet"/>
+      <w:lvlText w:val="o"/>
+      <w:lvlJc w:val="left"/>
+      <w:pPr>
+        <w:ind w:left="5760" w:hanging="360"/>
+      </w:pPr>
+      <w:rPr>
+        <w:rFonts w:ascii="Courier New" w:hAnsi="Courier New" w:cs="Courier New" w:hint="default"/>
+      </w:rPr>
+    </w:lvl>
+    <w:lvl w:ilvl="8" w:tplc="08090005" w:tentative="1">
+      <w:start w:val="1"/>
+      <w:numFmt w:val="bullet"/>
+      <w:lvlText w:val=""/>
+      <w:lvlJc w:val="left"/>
+      <w:pPr>
+        <w:ind w:left="6480" w:hanging="360"/>
+      </w:pPr>
+      <w:rPr>
+        <w:rFonts w:ascii="Wingdings" w:hAnsi="Wingdings" w:hint="default"/>
+      </w:rPr>
+    </w:lvl>
+  </w:abstractNum>
+  <w:abstractNum w:abstractNumId="2" w15:restartNumberingAfterBreak="0">
+    <w:nsid w:val="79893E2F"/>
+    <w:multiLevelType w:val="hybridMultilevel"/>
+    <w:tmpl w:val="451EF7DE"/>
+    <w:lvl w:ilvl="0" w:tplc="4DB2252A">
+      <w:numFmt w:val="bullet"/>
+      <w:lvlText w:val="-"/>
+      <w:lvlJc w:val="left"/>
+      <w:pPr>
+        <w:ind w:left="1080" w:hanging="360"/>
+      </w:pPr>
+      <w:rPr>
+        <w:rFonts w:ascii="Calibri" w:eastAsiaTheme="minorHAnsi" w:hAnsi="Calibri" w:cs="Calibri" w:hint="default"/>
+      </w:rPr>
+    </w:lvl>
+    <w:lvl w:ilvl="1" w:tplc="08090003" w:tentative="1">
+      <w:start w:val="1"/>
+      <w:numFmt w:val="bullet"/>
+      <w:lvlText w:val="o"/>
+      <w:lvlJc w:val="left"/>
+      <w:pPr>
+        <w:ind w:left="1800" w:hanging="360"/>
+      </w:pPr>
+      <w:rPr>
+        <w:rFonts w:ascii="Courier New" w:hAnsi="Courier New" w:cs="Courier New" w:hint="default"/>
+      </w:rPr>
+    </w:lvl>
+    <w:lvl w:ilvl="2" w:tplc="08090005" w:tentative="1">
+      <w:start w:val="1"/>
+      <w:numFmt w:val="bullet"/>
+      <w:lvlText w:val=""/>
+      <w:lvlJc w:val="left"/>
+      <w:pPr>
+        <w:ind w:left="2520" w:hanging="360"/>
+      </w:pPr>
+      <w:rPr>
+        <w:rFonts w:ascii="Wingdings" w:hAnsi="Wingdings" w:hint="default"/>
+      </w:rPr>
+    </w:lvl>
+    <w:lvl w:ilvl="3" w:tplc="08090001" w:tentative="1">
+      <w:start w:val="1"/>
+      <w:numFmt w:val="bullet"/>
+      <w:lvlText w:val=""/>
+      <w:lvlJc w:val="left"/>
+      <w:pPr>
+        <w:ind w:left="3240" w:hanging="360"/>
+      </w:pPr>
+      <w:rPr>
+        <w:rFonts w:ascii="Symbol" w:hAnsi="Symbol" w:hint="default"/>
+      </w:rPr>
+    </w:lvl>
+    <w:lvl w:ilvl="4" w:tplc="08090003" w:tentative="1">
+      <w:start w:val="1"/>
+      <w:numFmt w:val="bullet"/>
+      <w:lvlText w:val="o"/>
+      <w:lvlJc w:val="left"/>
+      <w:pPr>
+        <w:ind w:left="3960" w:hanging="360"/>
+      </w:pPr>
+      <w:rPr>
+        <w:rFonts w:ascii="Courier New" w:hAnsi="Courier New" w:cs="Courier New" w:hint="default"/>
+      </w:rPr>
+    </w:lvl>
+    <w:lvl w:ilvl="5" w:tplc="08090005" w:tentative="1">
+      <w:start w:val="1"/>
+      <w:numFmt w:val="bullet"/>
+      <w:lvlText w:val=""/>
+      <w:lvlJc w:val="left"/>
+      <w:pPr>
+        <w:ind w:left="4680" w:hanging="360"/>
+      </w:pPr>
+      <w:rPr>
+        <w:rFonts w:ascii="Wingdings" w:hAnsi="Wingdings" w:hint="default"/>
+      </w:rPr>
+    </w:lvl>
+    <w:lvl w:ilvl="6" w:tplc="08090001" w:tentative="1">
+      <w:start w:val="1"/>
+      <w:numFmt w:val="bullet"/>
+      <w:lvlText w:val=""/>
+      <w:lvlJc w:val="left"/>
+      <w:pPr>
+        <w:ind w:left="5400" w:hanging="360"/>
+      </w:pPr>
+      <w:rPr>
+        <w:rFonts w:ascii="Symbol" w:hAnsi="Symbol" w:hint="default"/>
+      </w:rPr>
+    </w:lvl>
+    <w:lvl w:ilvl="7" w:tplc="08090003" w:tentative="1">
+      <w:start w:val="1"/>
+      <w:numFmt w:val="bullet"/>
+      <w:lvlText w:val="o"/>
+      <w:lvlJc w:val="left"/>
+      <w:pPr>
+        <w:ind w:left="6120" w:hanging="360"/>
+      </w:pPr>
+      <w:rPr>
+        <w:rFonts w:ascii="Courier New" w:hAnsi="Courier New" w:cs="Courier New" w:hint="default"/>
+      </w:rPr>
+    </w:lvl>
+    <w:lvl w:ilvl="8" w:tplc="08090005" w:tentative="1">
+      <w:start w:val="1"/>
+      <w:numFmt w:val="bullet"/>
+      <w:lvlText w:val=""/>
+      <w:lvlJc w:val="left"/>
+      <w:pPr>
+        <w:ind w:left="6840" w:hanging="360"/>
+      </w:pPr>
+      <w:rPr>
+        <w:rFonts w:ascii="Wingdings" w:hAnsi="Wingdings" w:hint="default"/>
+      </w:rPr>
+    </w:lvl>
+  </w:abstractNum>
   <w:num w:numId="1">
     <w:abstractNumId w:val="0"/>
+  </w:num>
+  <w:num w:numId="2">
+    <w:abstractNumId w:val="2"/>
+  </w:num>
+  <w:num w:numId="3">
+    <w:abstractNumId w:val="1"/>
   </w:num>
 </w:numbering>
 </file>
@@ -782,6 +1491,40 @@
       <w:szCs w:val="26"/>
     </w:rPr>
   </w:style>
+  <w:style w:type="character" w:styleId="Lienhypertexte">
+    <w:name w:val="Hyperlink"/>
+    <w:basedOn w:val="Policepardfaut"/>
+    <w:uiPriority w:val="99"/>
+    <w:unhideWhenUsed/>
+    <w:rsid w:val="00470EC5"/>
+    <w:rPr>
+      <w:color w:val="0563C1" w:themeColor="hyperlink"/>
+      <w:u w:val="single"/>
+    </w:rPr>
+  </w:style>
+  <w:style w:type="character" w:styleId="Mentionnonrsolue">
+    <w:name w:val="Unresolved Mention"/>
+    <w:basedOn w:val="Policepardfaut"/>
+    <w:uiPriority w:val="99"/>
+    <w:semiHidden/>
+    <w:unhideWhenUsed/>
+    <w:rsid w:val="00470EC5"/>
+    <w:rPr>
+      <w:color w:val="605E5C"/>
+      <w:shd w:val="clear" w:color="auto" w:fill="E1DFDD"/>
+    </w:rPr>
+  </w:style>
+  <w:style w:type="paragraph" w:styleId="Paragraphedeliste">
+    <w:name w:val="List Paragraph"/>
+    <w:basedOn w:val="Normal"/>
+    <w:uiPriority w:val="34"/>
+    <w:qFormat/>
+    <w:rsid w:val="00110330"/>
+    <w:pPr>
+      <w:ind w:left="720"/>
+      <w:contextualSpacing/>
+    </w:pPr>
+  </w:style>
 </w:styles>
 </file>
 

</xml_diff>

<commit_message>
data collection protocol: start of "gesture to perform"
</commit_message>
<xml_diff>
--- a/notes/dataCollectionProtocol.docx
+++ b/notes/dataCollectionProtocol.docx
@@ -570,6 +570,68 @@
     </w:p>
     <w:p>
       <w:pPr>
+        <w:rPr>
+          <w:lang w:val="fr-BE"/>
+        </w:rPr>
+      </w:pPr>
+      <w:r>
+        <w:rPr>
+          <w:lang w:val="fr-BE"/>
+        </w:rPr>
+        <w:t>ADL = activities of daily living</w:t>
+      </w:r>
+    </w:p>
+    <w:p>
+      <w:pPr>
+        <w:rPr>
+          <w:lang w:val="fr-BE"/>
+        </w:rPr>
+      </w:pPr>
+      <w:hyperlink r:id="rId14" w:history="1">
+        <w:r>
+          <w:rPr>
+            <w:rStyle w:val="Lienhypertexte"/>
+            <w:lang w:val="fr-BE"/>
+          </w:rPr>
+          <w:t>https://www.tandfonline.com/doi/abs/10.3109/02844319509034334</w:t>
+        </w:r>
+      </w:hyperlink>
+      <w:r>
+        <w:rPr>
+          <w:lang w:val="fr-BE"/>
+        </w:rPr>
+        <w:t xml:space="preserve"> : movements that simulate ADL</w:t>
+      </w:r>
+    </w:p>
+    <w:p>
+      <w:pPr>
+        <w:pStyle w:val="Paragraphedeliste"/>
+        <w:numPr>
+          <w:ilvl w:val="0"/>
+          <w:numId w:val="3"/>
+        </w:numPr>
+        <w:rPr>
+          <w:lang w:val="fr-BE"/>
+        </w:rPr>
+      </w:pPr>
+      <w:hyperlink r:id="rId15" w:history="1">
+        <w:r>
+          <w:rPr>
+            <w:rStyle w:val="Lienhypertexte"/>
+            <w:lang w:val="fr-BE"/>
+          </w:rPr>
+          <w:t>https://www.nature.com/articles/s41597-019-0285-1/tables/2</w:t>
+        </w:r>
+      </w:hyperlink>
+      <w:r>
+        <w:rPr>
+          <w:lang w:val="fr-BE"/>
+        </w:rPr>
+        <w:t xml:space="preserve"> </w:t>
+      </w:r>
+    </w:p>
+    <w:p>
+      <w:pPr>
         <w:pStyle w:val="Titre2"/>
         <w:numPr>
           <w:ilvl w:val="1"/>
@@ -592,7 +654,7 @@
           <w:lang w:val="fr-BE"/>
         </w:rPr>
       </w:pPr>
-      <w:hyperlink r:id="rId14" w:history="1">
+      <w:hyperlink r:id="rId16" w:history="1">
         <w:r>
           <w:rPr>
             <w:rStyle w:val="Lienhypertexte"/>
@@ -604,6 +666,32 @@
     </w:p>
     <w:p>
       <w:pPr>
+        <w:rPr>
+          <w:lang w:val="fr-BE"/>
+        </w:rPr>
+      </w:pPr>
+      <w:r>
+        <w:rPr>
+          <w:lang w:val="fr-BE"/>
+        </w:rPr>
+        <w:t>Ask the subject to move one finger at a time with maimum contraction level</w:t>
+      </w:r>
+    </w:p>
+    <w:p>
+      <w:pPr>
+        <w:rPr>
+          <w:lang w:val="fr-BE"/>
+        </w:rPr>
+      </w:pPr>
+      <w:r>
+        <w:rPr>
+          <w:lang w:val="fr-BE"/>
+        </w:rPr>
+        <w:t>Does not show the muscle activity when moving multiple fingers at a the same time</w:t>
+      </w:r>
+    </w:p>
+    <w:p>
+      <w:pPr>
         <w:pStyle w:val="Titre2"/>
         <w:numPr>
           <w:ilvl w:val="1"/>
@@ -626,6 +714,77 @@
           <w:lang w:val="fr-BE"/>
         </w:rPr>
       </w:pPr>
+      <w:r>
+        <w:rPr>
+          <w:lang w:val="fr-BE"/>
+        </w:rPr>
+        <w:t>The oculus quest recognizes the pinching movement, we can use it as a classification problem on the data.</w:t>
+      </w:r>
+    </w:p>
+    <w:p>
+      <w:pPr>
+        <w:rPr>
+          <w:lang w:val="fr-BE"/>
+        </w:rPr>
+      </w:pPr>
+    </w:p>
+    <w:p>
+      <w:pPr>
+        <w:pStyle w:val="Titre1"/>
+        <w:numPr>
+          <w:ilvl w:val="0"/>
+          <w:numId w:val="1"/>
+        </w:numPr>
+        <w:rPr>
+          <w:lang w:val="fr-BE"/>
+        </w:rPr>
+      </w:pPr>
+      <w:r>
+        <w:rPr>
+          <w:lang w:val="fr-BE"/>
+        </w:rPr>
+        <w:t>Data</w:t>
+      </w:r>
+    </w:p>
+    <w:p>
+      <w:r>
+        <w:t xml:space="preserve">Hand angles could be saved using </w:t>
+      </w:r>
+      <w:r>
+        <w:t>International Society of Biomechanics</w:t>
+      </w:r>
+      <w:r>
+        <w:t xml:space="preserve"> (ISB) sign critera</w:t>
+      </w:r>
+    </w:p>
+    <w:p>
+      <w:pPr>
+        <w:pStyle w:val="Paragraphedeliste"/>
+        <w:numPr>
+          <w:ilvl w:val="0"/>
+          <w:numId w:val="3"/>
+        </w:numPr>
+      </w:pPr>
+      <w:hyperlink r:id="rId17" w:history="1">
+        <w:r>
+          <w:rPr>
+            <w:rStyle w:val="Lienhypertexte"/>
+          </w:rPr>
+          <w:t>https://www.sciencedirect.com/science/article/abs/pii/S002192900400301X?via%3Dihub</w:t>
+        </w:r>
+      </w:hyperlink>
+    </w:p>
+    <w:p>
+      <w:pPr>
+        <w:pStyle w:val="Paragraphedeliste"/>
+        <w:numPr>
+          <w:ilvl w:val="0"/>
+          <w:numId w:val="3"/>
+        </w:numPr>
+      </w:pPr>
+      <w:r>
+        <w:t>Gives standardisation of encoding of the anatomital angles of the hand</w:t>
+      </w:r>
     </w:p>
     <w:sectPr>
       <w:pgSz w:w="11906" w:h="16838"/>

</xml_diff>

<commit_message>
emg recording using cometa sensors
</commit_message>
<xml_diff>
--- a/notes/dataCollectionProtocol.docx
+++ b/notes/dataCollectionProtocol.docx
@@ -515,7 +515,18 @@
         <w:t>/</w:t>
       </w:r>
     </w:p>
-    <w:p/>
+    <w:p>
+      <w:pPr>
+        <w:pStyle w:val="Titre2"/>
+        <w:numPr>
+          <w:ilvl w:val="1"/>
+          <w:numId w:val="1"/>
+        </w:numPr>
+      </w:pPr>
+      <w:r>
+        <w:t>Electrode strap</w:t>
+      </w:r>
+    </w:p>
     <w:p>
       <w:pPr>
         <w:pStyle w:val="Titre1"/>

</xml_diff>

<commit_message>
unity : upgrade scene data recording + data collection protocol
</commit_message>
<xml_diff>
--- a/notes/dataCollectionProtocol.docx
+++ b/notes/dataCollectionProtocol.docx
@@ -29,7 +29,6 @@
         <w:t>EEG</w:t>
       </w:r>
     </w:p>
-    <w:p/>
     <w:p>
       <w:pPr>
         <w:pStyle w:val="Titre1"/>
@@ -460,7 +459,6 @@
           <w:b/>
           <w:bCs/>
         </w:rPr>
-        <w:lastRenderedPageBreak/>
         <w:t>Advantages:</w:t>
       </w:r>
     </w:p>
@@ -473,6 +471,7 @@
         </w:numPr>
       </w:pPr>
       <w:r>
+        <w:lastRenderedPageBreak/>
         <w:t>Much more precise and reproducible</w:t>
       </w:r>
     </w:p>
@@ -524,7 +523,88 @@
         </w:numPr>
       </w:pPr>
       <w:r>
-        <w:t>Electrode strap</w:t>
+        <w:t>Arm band of electrode</w:t>
+      </w:r>
+    </w:p>
+    <w:p>
+      <w:r>
+        <w:t>“</w:t>
+      </w:r>
+      <w:r>
+        <w:t>CAMERA - GUIDED INTERPRETATION OF ( 56 ) NEUROMUSCULAR SIGNALS</w:t>
+      </w:r>
+      <w:r>
+        <w:t>” from Facebook</w:t>
+      </w:r>
+    </w:p>
+    <w:p>
+      <w:hyperlink r:id="rId13" w:history="1">
+        <w:r>
+          <w:rPr>
+            <w:rStyle w:val="Lienhypertexte"/>
+          </w:rPr>
+          <w:t>https://www.mdpi.com/2079-9292/9/12/2143/pdf</w:t>
+        </w:r>
+      </w:hyperlink>
+      <w:r>
+        <w:t xml:space="preserve"> </w:t>
+      </w:r>
+    </w:p>
+    <w:p>
+      <w:hyperlink r:id="rId14" w:history="1">
+        <w:r>
+          <w:rPr>
+            <w:rStyle w:val="Lienhypertexte"/>
+          </w:rPr>
+          <w:t>https://www.mdpi.com/1424-8220/19/14/3170/pdf-vor</w:t>
+        </w:r>
+      </w:hyperlink>
+      <w:r>
+        <w:t xml:space="preserve"> </w:t>
+      </w:r>
+    </w:p>
+    <w:p>
+      <w:r>
+        <w:drawing>
+          <wp:inline distT="0" distB="0" distL="0" distR="0" wp14:anchorId="15933138" wp14:editId="07209897">
+            <wp:extent cx="1747158" cy="1649398"/>
+            <wp:effectExtent l="0" t="0" r="5715" b="8255"/>
+            <wp:docPr id="2" name="Image 2"/>
+            <wp:cNvGraphicFramePr>
+              <a:graphicFrameLocks xmlns:a="http://schemas.openxmlformats.org/drawingml/2006/main" noChangeAspect="1"/>
+            </wp:cNvGraphicFramePr>
+            <a:graphic xmlns:a="http://schemas.openxmlformats.org/drawingml/2006/main">
+              <a:graphicData uri="http://schemas.openxmlformats.org/drawingml/2006/picture">
+                <pic:pic xmlns:pic="http://schemas.openxmlformats.org/drawingml/2006/picture">
+                  <pic:nvPicPr>
+                    <pic:cNvPr id="1" name=""/>
+                    <pic:cNvPicPr/>
+                  </pic:nvPicPr>
+                  <pic:blipFill>
+                    <a:blip r:embed="rId15"/>
+                    <a:stretch>
+                      <a:fillRect/>
+                    </a:stretch>
+                  </pic:blipFill>
+                  <pic:spPr>
+                    <a:xfrm>
+                      <a:off x="0" y="0"/>
+                      <a:ext cx="1758465" cy="1660072"/>
+                    </a:xfrm>
+                    <a:prstGeom prst="rect">
+                      <a:avLst/>
+                    </a:prstGeom>
+                  </pic:spPr>
+                </pic:pic>
+              </a:graphicData>
+            </a:graphic>
+          </wp:inline>
+        </w:drawing>
+      </w:r>
+    </w:p>
+    <w:p>
+      <w:r>
+        <w:t>More realistic for real life usage but might not get as much information as 2.2. (or at least need more electrodes)</w:t>
       </w:r>
     </w:p>
     <w:p>
@@ -569,7 +649,7 @@
           <w:lang w:val="fr-BE"/>
         </w:rPr>
       </w:pPr>
-      <w:hyperlink r:id="rId13" w:history="1">
+      <w:hyperlink r:id="rId16" w:history="1">
         <w:r>
           <w:rPr>
             <w:rStyle w:val="Lienhypertexte"/>
@@ -598,7 +678,7 @@
           <w:lang w:val="fr-BE"/>
         </w:rPr>
       </w:pPr>
-      <w:hyperlink r:id="rId14" w:history="1">
+      <w:hyperlink r:id="rId17" w:history="1">
         <w:r>
           <w:rPr>
             <w:rStyle w:val="Lienhypertexte"/>
@@ -625,7 +705,7 @@
           <w:lang w:val="fr-BE"/>
         </w:rPr>
       </w:pPr>
-      <w:hyperlink r:id="rId15" w:history="1">
+      <w:hyperlink r:id="rId18" w:history="1">
         <w:r>
           <w:rPr>
             <w:rStyle w:val="Lienhypertexte"/>
@@ -643,6 +723,73 @@
     </w:p>
     <w:p>
       <w:pPr>
+        <w:rPr>
+          <w:lang w:val="fr-BE"/>
+        </w:rPr>
+      </w:pPr>
+      <w:r>
+        <w:rPr>
+          <w:lang w:val="fr-BE"/>
+        </w:rPr>
+        <w:t>Not possible with the VR headset</w:t>
+      </w:r>
+    </w:p>
+    <w:p>
+      <w:pPr>
+        <w:pStyle w:val="Paragraphedeliste"/>
+        <w:numPr>
+          <w:ilvl w:val="0"/>
+          <w:numId w:val="3"/>
+        </w:numPr>
+        <w:rPr>
+          <w:lang w:val="fr-BE"/>
+        </w:rPr>
+      </w:pPr>
+      <w:r>
+        <w:rPr>
+          <w:lang w:val="fr-BE"/>
+        </w:rPr>
+        <w:t>Would require the subject to see what’s in front of him to use real life objects</w:t>
+      </w:r>
+    </w:p>
+    <w:p>
+      <w:pPr>
+        <w:pStyle w:val="Paragraphedeliste"/>
+        <w:numPr>
+          <w:ilvl w:val="0"/>
+          <w:numId w:val="3"/>
+        </w:numPr>
+        <w:rPr>
+          <w:lang w:val="fr-BE"/>
+        </w:rPr>
+      </w:pPr>
+      <w:r>
+        <w:rPr>
+          <w:lang w:val="fr-BE"/>
+        </w:rPr>
+        <w:t>When grabing an object, the hand is no more completely visible from the Oculus Quest camera, so, the hand position might not be as precise as expected</w:t>
+      </w:r>
+    </w:p>
+    <w:p>
+      <w:pPr>
+        <w:pStyle w:val="Paragraphedeliste"/>
+        <w:numPr>
+          <w:ilvl w:val="0"/>
+          <w:numId w:val="3"/>
+        </w:numPr>
+        <w:rPr>
+          <w:lang w:val="fr-BE"/>
+        </w:rPr>
+      </w:pPr>
+      <w:r>
+        <w:rPr>
+          <w:lang w:val="fr-BE"/>
+        </w:rPr>
+        <w:t>If we replace the objects by virtual ones (in the VR), we do not take into account the grasping force</w:t>
+      </w:r>
+    </w:p>
+    <w:p>
+      <w:pPr>
         <w:pStyle w:val="Titre2"/>
         <w:numPr>
           <w:ilvl w:val="1"/>
@@ -665,7 +812,7 @@
           <w:lang w:val="fr-BE"/>
         </w:rPr>
       </w:pPr>
-      <w:hyperlink r:id="rId16" w:history="1">
+      <w:hyperlink r:id="rId19" w:history="1">
         <w:r>
           <w:rPr>
             <w:rStyle w:val="Lienhypertexte"/>
@@ -734,6 +881,103 @@
     </w:p>
     <w:p>
       <w:pPr>
+        <w:pStyle w:val="Titre2"/>
+        <w:numPr>
+          <w:ilvl w:val="1"/>
+          <w:numId w:val="1"/>
+        </w:numPr>
+        <w:rPr>
+          <w:lang w:val="fr-BE"/>
+        </w:rPr>
+      </w:pPr>
+      <w:r>
+        <w:rPr>
+          <w:lang w:val="fr-BE"/>
+        </w:rPr>
+        <w:t>Simple gestures</w:t>
+      </w:r>
+    </w:p>
+    <w:p>
+      <w:hyperlink r:id="rId20" w:history="1">
+        <w:r>
+          <w:rPr>
+            <w:rStyle w:val="Lienhypertexte"/>
+          </w:rPr>
+          <w:t>https://www.mdpi.com/1424-8220/19/14/3170/pdf-vor</w:t>
+        </w:r>
+      </w:hyperlink>
+      <w:r>
+        <w:t xml:space="preserve"> </w:t>
+      </w:r>
+    </w:p>
+    <w:p>
+      <w:r>
+        <w:drawing>
+          <wp:inline distT="0" distB="0" distL="0" distR="0" wp14:anchorId="43C26D39" wp14:editId="14E4FC80">
+            <wp:extent cx="5303980" cy="1447925"/>
+            <wp:effectExtent l="0" t="0" r="0" b="0"/>
+            <wp:docPr id="5" name="Image 5"/>
+            <wp:cNvGraphicFramePr>
+              <a:graphicFrameLocks xmlns:a="http://schemas.openxmlformats.org/drawingml/2006/main" noChangeAspect="1"/>
+            </wp:cNvGraphicFramePr>
+            <a:graphic xmlns:a="http://schemas.openxmlformats.org/drawingml/2006/main">
+              <a:graphicData uri="http://schemas.openxmlformats.org/drawingml/2006/picture">
+                <pic:pic xmlns:pic="http://schemas.openxmlformats.org/drawingml/2006/picture">
+                  <pic:nvPicPr>
+                    <pic:cNvPr id="1" name=""/>
+                    <pic:cNvPicPr/>
+                  </pic:nvPicPr>
+                  <pic:blipFill>
+                    <a:blip r:embed="rId21"/>
+                    <a:stretch>
+                      <a:fillRect/>
+                    </a:stretch>
+                  </pic:blipFill>
+                  <pic:spPr>
+                    <a:xfrm>
+                      <a:off x="0" y="0"/>
+                      <a:ext cx="5303980" cy="1447925"/>
+                    </a:xfrm>
+                    <a:prstGeom prst="rect">
+                      <a:avLst/>
+                    </a:prstGeom>
+                  </pic:spPr>
+                </pic:pic>
+              </a:graphicData>
+            </a:graphic>
+          </wp:inline>
+        </w:drawing>
+      </w:r>
+    </w:p>
+    <w:p>
+      <w:pPr>
+        <w:rPr>
+          <w:lang w:val="fr-BE"/>
+        </w:rPr>
+      </w:pPr>
+      <w:r>
+        <w:rPr>
+          <w:lang w:val="fr-BE"/>
+        </w:rPr>
+        <w:t>mostly used for classification of hand gesture</w:t>
+      </w:r>
+    </w:p>
+    <w:p>
+      <w:pPr>
+        <w:rPr>
+          <w:lang w:val="fr-BE"/>
+        </w:rPr>
+      </w:pPr>
+    </w:p>
+    <w:p>
+      <w:pPr>
+        <w:rPr>
+          <w:lang w:val="fr-BE"/>
+        </w:rPr>
+      </w:pPr>
+    </w:p>
+    <w:p>
+      <w:pPr>
         <w:rPr>
           <w:lang w:val="fr-BE"/>
         </w:rPr>
@@ -776,7 +1020,7 @@
           <w:numId w:val="3"/>
         </w:numPr>
       </w:pPr>
-      <w:hyperlink r:id="rId17" w:history="1">
+      <w:hyperlink r:id="rId22" w:history="1">
         <w:r>
           <w:rPr>
             <w:rStyle w:val="Lienhypertexte"/>

</xml_diff>

<commit_message>
protocol acquisition données : position électrodes suite
</commit_message>
<xml_diff>
--- a/notes/dataCollectionProtocol.docx
+++ b/notes/dataCollectionProtocol.docx
@@ -292,7 +292,7 @@
           <w:noProof/>
         </w:rPr>
         <w:drawing>
-          <wp:inline distT="0" distB="0" distL="0" distR="0" wp14:anchorId="31AC6E8E" wp14:editId="12CE1218">
+          <wp:inline distT="0" distB="0" distL="0" distR="0" wp14:anchorId="31AC6E8E" wp14:editId="0F066828">
             <wp:extent cx="1939636" cy="1735666"/>
             <wp:effectExtent l="0" t="0" r="3810" b="0"/>
             <wp:docPr id="1" name="Image 1" descr="figure6"/>
@@ -324,7 +324,7 @@
                   <pic:spPr bwMode="auto">
                     <a:xfrm>
                       <a:off x="0" y="0"/>
-                      <a:ext cx="1965208" cy="1758548"/>
+                      <a:ext cx="1939636" cy="1735666"/>
                     </a:xfrm>
                     <a:prstGeom prst="rect">
                       <a:avLst/>
@@ -345,7 +345,7 @@
           <w:noProof/>
         </w:rPr>
         <w:drawing>
-          <wp:inline distT="0" distB="0" distL="0" distR="0" wp14:anchorId="4E756DF2" wp14:editId="0E41007B">
+          <wp:inline distT="0" distB="0" distL="0" distR="0" wp14:anchorId="4E756DF2" wp14:editId="092AB700">
             <wp:extent cx="1752644" cy="1693333"/>
             <wp:effectExtent l="0" t="0" r="0" b="2540"/>
             <wp:docPr id="3" name="Image 3" descr="figure7"/>
@@ -377,7 +377,7 @@
                   <pic:spPr bwMode="auto">
                     <a:xfrm>
                       <a:off x="0" y="0"/>
-                      <a:ext cx="1773803" cy="1713776"/>
+                      <a:ext cx="1752644" cy="1693333"/>
                     </a:xfrm>
                     <a:prstGeom prst="rect">
                       <a:avLst/>
@@ -511,7 +511,49 @@
         </w:numPr>
       </w:pPr>
       <w:r>
-        <w:t>/</w:t>
+        <w:t>The location of the electodes are not realistic for real life usage (prosthetic, …)</w:t>
+      </w:r>
+    </w:p>
+    <w:p>
+      <w:pPr>
+        <w:pStyle w:val="Paragraphedeliste"/>
+      </w:pPr>
+      <w:r>
+        <w:drawing>
+          <wp:inline distT="0" distB="0" distL="0" distR="0" wp14:anchorId="2C080A48" wp14:editId="34E46F80">
+            <wp:extent cx="5760720" cy="2698115"/>
+            <wp:effectExtent l="0" t="0" r="0" b="6985"/>
+            <wp:docPr id="9" name="Image 9"/>
+            <wp:cNvGraphicFramePr>
+              <a:graphicFrameLocks xmlns:a="http://schemas.openxmlformats.org/drawingml/2006/main" noChangeAspect="1"/>
+            </wp:cNvGraphicFramePr>
+            <a:graphic xmlns:a="http://schemas.openxmlformats.org/drawingml/2006/main">
+              <a:graphicData uri="http://schemas.openxmlformats.org/drawingml/2006/picture">
+                <pic:pic xmlns:pic="http://schemas.openxmlformats.org/drawingml/2006/picture">
+                  <pic:nvPicPr>
+                    <pic:cNvPr id="1" name=""/>
+                    <pic:cNvPicPr/>
+                  </pic:nvPicPr>
+                  <pic:blipFill>
+                    <a:blip r:embed="rId13"/>
+                    <a:stretch>
+                      <a:fillRect/>
+                    </a:stretch>
+                  </pic:blipFill>
+                  <pic:spPr>
+                    <a:xfrm>
+                      <a:off x="0" y="0"/>
+                      <a:ext cx="5760720" cy="2698115"/>
+                    </a:xfrm>
+                    <a:prstGeom prst="rect">
+                      <a:avLst/>
+                    </a:prstGeom>
+                  </pic:spPr>
+                </pic:pic>
+              </a:graphicData>
+            </a:graphic>
+          </wp:inline>
+        </w:drawing>
       </w:r>
     </w:p>
     <w:p>
@@ -538,7 +580,7 @@
       </w:r>
     </w:p>
     <w:p>
-      <w:hyperlink r:id="rId13" w:history="1">
+      <w:hyperlink r:id="rId14" w:history="1">
         <w:r>
           <w:rPr>
             <w:rStyle w:val="Lienhypertexte"/>
@@ -551,7 +593,7 @@
       </w:r>
     </w:p>
     <w:p>
-      <w:hyperlink r:id="rId14" w:history="1">
+      <w:hyperlink r:id="rId15" w:history="1">
         <w:r>
           <w:rPr>
             <w:rStyle w:val="Lienhypertexte"/>
@@ -581,7 +623,7 @@
                     <pic:cNvPicPr/>
                   </pic:nvPicPr>
                   <pic:blipFill>
-                    <a:blip r:embed="rId15"/>
+                    <a:blip r:embed="rId16"/>
                     <a:stretch>
                       <a:fillRect/>
                     </a:stretch>
@@ -608,6 +650,53 @@
       </w:r>
     </w:p>
     <w:p>
+      <w:r>
+        <w:drawing>
+          <wp:inline distT="0" distB="0" distL="0" distR="0" wp14:anchorId="4FD116CE" wp14:editId="1F0F25A0">
+            <wp:extent cx="2231572" cy="2250591"/>
+            <wp:effectExtent l="0" t="0" r="0" b="0"/>
+            <wp:docPr id="10" name="Image 10"/>
+            <wp:cNvGraphicFramePr>
+              <a:graphicFrameLocks xmlns:a="http://schemas.openxmlformats.org/drawingml/2006/main" noChangeAspect="1"/>
+            </wp:cNvGraphicFramePr>
+            <a:graphic xmlns:a="http://schemas.openxmlformats.org/drawingml/2006/main">
+              <a:graphicData uri="http://schemas.openxmlformats.org/drawingml/2006/picture">
+                <pic:pic xmlns:pic="http://schemas.openxmlformats.org/drawingml/2006/picture">
+                  <pic:nvPicPr>
+                    <pic:cNvPr id="1" name=""/>
+                    <pic:cNvPicPr/>
+                  </pic:nvPicPr>
+                  <pic:blipFill>
+                    <a:blip r:embed="rId17"/>
+                    <a:stretch>
+                      <a:fillRect/>
+                    </a:stretch>
+                  </pic:blipFill>
+                  <pic:spPr>
+                    <a:xfrm>
+                      <a:off x="0" y="0"/>
+                      <a:ext cx="2243798" cy="2262921"/>
+                    </a:xfrm>
+                    <a:prstGeom prst="rect">
+                      <a:avLst/>
+                    </a:prstGeom>
+                  </pic:spPr>
+                </pic:pic>
+              </a:graphicData>
+            </a:graphic>
+          </wp:inline>
+        </w:drawing>
+      </w:r>
+    </w:p>
+    <w:p>
+      <w:r>
+        <w:t>We can combine this with point 2.2</w:t>
+      </w:r>
+      <w:r>
+        <w:t xml:space="preserve"> (gives 14 points)</w:t>
+      </w:r>
+    </w:p>
+    <w:p>
       <w:pPr>
         <w:pStyle w:val="Titre1"/>
         <w:numPr>
@@ -649,7 +738,7 @@
           <w:lang w:val="fr-BE"/>
         </w:rPr>
       </w:pPr>
-      <w:hyperlink r:id="rId16" w:history="1">
+      <w:hyperlink r:id="rId18" w:history="1">
         <w:r>
           <w:rPr>
             <w:rStyle w:val="Lienhypertexte"/>
@@ -678,7 +767,7 @@
           <w:lang w:val="fr-BE"/>
         </w:rPr>
       </w:pPr>
-      <w:hyperlink r:id="rId17" w:history="1">
+      <w:hyperlink r:id="rId19" w:history="1">
         <w:r>
           <w:rPr>
             <w:rStyle w:val="Lienhypertexte"/>
@@ -705,7 +794,7 @@
           <w:lang w:val="fr-BE"/>
         </w:rPr>
       </w:pPr>
-      <w:hyperlink r:id="rId18" w:history="1">
+      <w:hyperlink r:id="rId20" w:history="1">
         <w:r>
           <w:rPr>
             <w:rStyle w:val="Lienhypertexte"/>
@@ -812,7 +901,7 @@
           <w:lang w:val="fr-BE"/>
         </w:rPr>
       </w:pPr>
-      <w:hyperlink r:id="rId19" w:history="1">
+      <w:hyperlink r:id="rId21" w:history="1">
         <w:r>
           <w:rPr>
             <w:rStyle w:val="Lienhypertexte"/>
@@ -898,7 +987,7 @@
       </w:r>
     </w:p>
     <w:p>
-      <w:hyperlink r:id="rId20" w:history="1">
+      <w:hyperlink r:id="rId22" w:history="1">
         <w:r>
           <w:rPr>
             <w:rStyle w:val="Lienhypertexte"/>
@@ -928,7 +1017,7 @@
                     <pic:cNvPicPr/>
                   </pic:nvPicPr>
                   <pic:blipFill>
-                    <a:blip r:embed="rId21"/>
+                    <a:blip r:embed="rId23"/>
                     <a:stretch>
                       <a:fillRect/>
                     </a:stretch>
@@ -975,13 +1064,90 @@
           <w:lang w:val="fr-BE"/>
         </w:rPr>
       </w:pPr>
-    </w:p>
-    <w:p>
-      <w:pPr>
-        <w:rPr>
-          <w:lang w:val="fr-BE"/>
-        </w:rPr>
-      </w:pPr>
+      <w:r>
+        <w:rPr>
+          <w:lang w:val="fr-BE"/>
+        </w:rPr>
+        <w:t>Some article base their gesture on sign language</w:t>
+      </w:r>
+    </w:p>
+    <w:p>
+      <w:pPr>
+        <w:rPr>
+          <w:lang w:val="fr-BE"/>
+        </w:rPr>
+      </w:pPr>
+      <w:r>
+        <w:rPr>
+          <w:noProof/>
+        </w:rPr>
+        <w:drawing>
+          <wp:inline distT="0" distB="0" distL="0" distR="0" wp14:anchorId="533A6CAD" wp14:editId="6D015692">
+            <wp:extent cx="2066925" cy="3674649"/>
+            <wp:effectExtent l="0" t="0" r="0" b="2540"/>
+            <wp:docPr id="7" name="Image 7" descr="Sign language alphabet song. Fun &amp; Interactive ABC Songs for Kids"/>
+            <wp:cNvGraphicFramePr>
+              <a:graphicFrameLocks xmlns:a="http://schemas.openxmlformats.org/drawingml/2006/main" noChangeAspect="1"/>
+            </wp:cNvGraphicFramePr>
+            <a:graphic xmlns:a="http://schemas.openxmlformats.org/drawingml/2006/main">
+              <a:graphicData uri="http://schemas.openxmlformats.org/drawingml/2006/picture">
+                <pic:pic xmlns:pic="http://schemas.openxmlformats.org/drawingml/2006/picture">
+                  <pic:nvPicPr>
+                    <pic:cNvPr id="0" name="Picture 3" descr="Sign language alphabet song. Fun &amp; Interactive ABC Songs for Kids"/>
+                    <pic:cNvPicPr>
+                      <a:picLocks noChangeAspect="1" noChangeArrowheads="1"/>
+                    </pic:cNvPicPr>
+                  </pic:nvPicPr>
+                  <pic:blipFill>
+                    <a:blip r:embed="rId24" cstate="print">
+                      <a:extLst>
+                        <a:ext uri="{28A0092B-C50C-407E-A947-70E740481C1C}">
+                          <a14:useLocalDpi xmlns:a14="http://schemas.microsoft.com/office/drawing/2010/main" val="0"/>
+                        </a:ext>
+                      </a:extLst>
+                    </a:blip>
+                    <a:srcRect/>
+                    <a:stretch>
+                      <a:fillRect/>
+                    </a:stretch>
+                  </pic:blipFill>
+                  <pic:spPr bwMode="auto">
+                    <a:xfrm>
+                      <a:off x="0" y="0"/>
+                      <a:ext cx="2085440" cy="3707565"/>
+                    </a:xfrm>
+                    <a:prstGeom prst="rect">
+                      <a:avLst/>
+                    </a:prstGeom>
+                    <a:noFill/>
+                    <a:ln>
+                      <a:noFill/>
+                    </a:ln>
+                  </pic:spPr>
+                </pic:pic>
+              </a:graphicData>
+            </a:graphic>
+          </wp:inline>
+        </w:drawing>
+      </w:r>
+    </w:p>
+    <w:p>
+      <w:pPr>
+        <w:pStyle w:val="Titre2"/>
+        <w:numPr>
+          <w:ilvl w:val="1"/>
+          <w:numId w:val="1"/>
+        </w:numPr>
+        <w:rPr>
+          <w:lang w:val="fr-BE"/>
+        </w:rPr>
+      </w:pPr>
+      <w:r>
+        <w:rPr>
+          <w:lang w:val="fr-BE"/>
+        </w:rPr>
+        <w:t>Same gesture with different arm rotation</w:t>
+      </w:r>
     </w:p>
     <w:p>
       <w:pPr>
@@ -998,6 +1164,44 @@
         <w:rPr>
           <w:lang w:val="fr-BE"/>
         </w:rPr>
+        <w:t>How to tell the subject what to do</w:t>
+      </w:r>
+    </w:p>
+    <w:p>
+      <w:pPr>
+        <w:rPr>
+          <w:lang w:val="fr-BE"/>
+        </w:rPr>
+      </w:pPr>
+      <w:r>
+        <w:rPr>
+          <w:lang w:val="fr-BE"/>
+        </w:rPr>
+        <w:t>We can remotely tell the oculus quest to show images to the subject that tell him what kind of gesture to perform</w:t>
+      </w:r>
+    </w:p>
+    <w:p>
+      <w:pPr>
+        <w:rPr>
+          <w:lang w:val="fr-BE"/>
+        </w:rPr>
+      </w:pPr>
+    </w:p>
+    <w:p>
+      <w:pPr>
+        <w:pStyle w:val="Titre1"/>
+        <w:numPr>
+          <w:ilvl w:val="0"/>
+          <w:numId w:val="1"/>
+        </w:numPr>
+        <w:rPr>
+          <w:lang w:val="fr-BE"/>
+        </w:rPr>
+      </w:pPr>
+      <w:r>
+        <w:rPr>
+          <w:lang w:val="fr-BE"/>
+        </w:rPr>
         <w:t>Data</w:t>
       </w:r>
     </w:p>
@@ -1020,7 +1224,7 @@
           <w:numId w:val="3"/>
         </w:numPr>
       </w:pPr>
-      <w:hyperlink r:id="rId22" w:history="1">
+      <w:hyperlink r:id="rId25" w:history="1">
         <w:r>
           <w:rPr>
             <w:rStyle w:val="Lienhypertexte"/>

</xml_diff>

<commit_message>
interface mouvements à réaliser  + présentation 14-04-21
</commit_message>
<xml_diff>
--- a/notes/dataCollectionProtocol.docx
+++ b/notes/dataCollectionProtocol.docx
@@ -1,6 +1,6 @@
 
 <file path=word/document.xml><?xml version="1.0" encoding="utf-8"?>
-<w:document xmlns:wpc="http://schemas.microsoft.com/office/word/2010/wordprocessingCanvas" xmlns:cx="http://schemas.microsoft.com/office/drawing/2014/chartex" xmlns:cx1="http://schemas.microsoft.com/office/drawing/2015/9/8/chartex" xmlns:cx2="http://schemas.microsoft.com/office/drawing/2015/10/21/chartex" xmlns:cx3="http://schemas.microsoft.com/office/drawing/2016/5/9/chartex" xmlns:cx4="http://schemas.microsoft.com/office/drawing/2016/5/10/chartex" xmlns:cx5="http://schemas.microsoft.com/office/drawing/2016/5/11/chartex" xmlns:cx6="http://schemas.microsoft.com/office/drawing/2016/5/12/chartex" xmlns:cx7="http://schemas.microsoft.com/office/drawing/2016/5/13/chartex" xmlns:cx8="http://schemas.microsoft.com/office/drawing/2016/5/14/chartex" xmlns:mc="http://schemas.openxmlformats.org/markup-compatibility/2006" xmlns:aink="http://schemas.microsoft.com/office/drawing/2016/ink" xmlns:am3d="http://schemas.microsoft.com/office/drawing/2017/model3d" xmlns:o="urn:schemas-microsoft-com:office:office" xmlns:r="http://schemas.openxmlformats.org/officeDocument/2006/relationships" xmlns:m="http://schemas.openxmlformats.org/officeDocument/2006/math" xmlns:v="urn:schemas-microsoft-com:vml" xmlns:wp14="http://schemas.microsoft.com/office/word/2010/wordprocessingDrawing" xmlns:wp="http://schemas.openxmlformats.org/drawingml/2006/wordprocessingDrawing" xmlns:w10="urn:schemas-microsoft-com:office:word" xmlns:w="http://schemas.openxmlformats.org/wordprocessingml/2006/main" xmlns:w14="http://schemas.microsoft.com/office/word/2010/wordml" xmlns:w15="http://schemas.microsoft.com/office/word/2012/wordml" xmlns:w16cex="http://schemas.microsoft.com/office/word/2018/wordml/cex" xmlns:w16cid="http://schemas.microsoft.com/office/word/2016/wordml/cid" xmlns:w16="http://schemas.microsoft.com/office/word/2018/wordml" xmlns:w16se="http://schemas.microsoft.com/office/word/2015/wordml/symex" xmlns:wpg="http://schemas.microsoft.com/office/word/2010/wordprocessingGroup" xmlns:wpi="http://schemas.microsoft.com/office/word/2010/wordprocessingInk" xmlns:wne="http://schemas.microsoft.com/office/word/2006/wordml" xmlns:wps="http://schemas.microsoft.com/office/word/2010/wordprocessingShape" mc:Ignorable="w14 w15 w16se w16cid w16 w16cex wp14">
+<w:document xmlns:wpc="http://schemas.microsoft.com/office/word/2010/wordprocessingCanvas" xmlns:cx="http://schemas.microsoft.com/office/drawing/2014/chartex" xmlns:cx1="http://schemas.microsoft.com/office/drawing/2015/9/8/chartex" xmlns:cx2="http://schemas.microsoft.com/office/drawing/2015/10/21/chartex" xmlns:cx3="http://schemas.microsoft.com/office/drawing/2016/5/9/chartex" xmlns:cx4="http://schemas.microsoft.com/office/drawing/2016/5/10/chartex" xmlns:cx5="http://schemas.microsoft.com/office/drawing/2016/5/11/chartex" xmlns:cx6="http://schemas.microsoft.com/office/drawing/2016/5/12/chartex" xmlns:cx7="http://schemas.microsoft.com/office/drawing/2016/5/13/chartex" xmlns:cx8="http://schemas.microsoft.com/office/drawing/2016/5/14/chartex" xmlns:mc="http://schemas.openxmlformats.org/markup-compatibility/2006" xmlns:aink="http://schemas.microsoft.com/office/drawing/2016/ink" xmlns:am3d="http://schemas.microsoft.com/office/drawing/2017/model3d" xmlns:o="urn:schemas-microsoft-com:office:office" xmlns:r="http://schemas.openxmlformats.org/officeDocument/2006/relationships" xmlns:m="http://schemas.openxmlformats.org/officeDocument/2006/math" xmlns:v="urn:schemas-microsoft-com:vml" xmlns:wp14="http://schemas.microsoft.com/office/word/2010/wordprocessingDrawing" xmlns:wp="http://schemas.openxmlformats.org/drawingml/2006/wordprocessingDrawing" xmlns:w10="urn:schemas-microsoft-com:office:word" xmlns:w="http://schemas.openxmlformats.org/wordprocessingml/2006/main" xmlns:w14="http://schemas.microsoft.com/office/word/2010/wordml" xmlns:w15="http://schemas.microsoft.com/office/word/2012/wordml" xmlns:w16cex="http://schemas.microsoft.com/office/word/2018/wordml/cex" xmlns:w16cid="http://schemas.microsoft.com/office/word/2016/wordml/cid" xmlns:w16="http://schemas.microsoft.com/office/word/2018/wordml" xmlns:w16sdtdh="http://schemas.microsoft.com/office/word/2020/wordml/sdtdatahash" xmlns:w16se="http://schemas.microsoft.com/office/word/2015/wordml/symex" xmlns:wpg="http://schemas.microsoft.com/office/word/2010/wordprocessingGroup" xmlns:wpi="http://schemas.microsoft.com/office/word/2010/wordprocessingInk" xmlns:wne="http://schemas.microsoft.com/office/word/2006/wordml" xmlns:wps="http://schemas.microsoft.com/office/word/2010/wordprocessingShape" mc:Ignorable="w14 w15 w16se w16cid w16 w16cex w16sdtdh wp14">
   <w:body>
     <w:p>
       <w:pPr>
@@ -292,7 +292,7 @@
           <w:noProof/>
         </w:rPr>
         <w:drawing>
-          <wp:inline distT="0" distB="0" distL="0" distR="0" wp14:anchorId="31AC6E8E" wp14:editId="0F066828">
+          <wp:inline distT="0" distB="0" distL="0" distR="0" wp14:anchorId="31AC6E8E" wp14:editId="3E4D0F39">
             <wp:extent cx="1939636" cy="1735666"/>
             <wp:effectExtent l="0" t="0" r="3810" b="0"/>
             <wp:docPr id="1" name="Image 1" descr="figure6"/>
@@ -398,7 +398,7 @@
           <w:noProof/>
         </w:rPr>
         <w:drawing>
-          <wp:inline distT="0" distB="0" distL="0" distR="0" wp14:anchorId="68EEE3B1" wp14:editId="25FD0E31">
+          <wp:inline distT="0" distB="0" distL="0" distR="0" wp14:anchorId="68EEE3B1" wp14:editId="3A32D49F">
             <wp:extent cx="1632574" cy="1865619"/>
             <wp:effectExtent l="0" t="0" r="6350" b="1905"/>
             <wp:docPr id="4" name="Image 4" descr="figure5"/>
@@ -430,7 +430,7 @@
                   <pic:spPr bwMode="auto">
                     <a:xfrm>
                       <a:off x="0" y="0"/>
-                      <a:ext cx="1665311" cy="1903029"/>
+                      <a:ext cx="1632574" cy="1865619"/>
                     </a:xfrm>
                     <a:prstGeom prst="rect">
                       <a:avLst/>
@@ -519,6 +519,9 @@
         <w:pStyle w:val="Paragraphedeliste"/>
       </w:pPr>
       <w:r>
+        <w:rPr>
+          <w:noProof/>
+        </w:rPr>
         <w:drawing>
           <wp:inline distT="0" distB="0" distL="0" distR="0" wp14:anchorId="2C080A48" wp14:editId="34E46F80">
             <wp:extent cx="5760720" cy="2698115"/>
@@ -570,13 +573,7 @@
     </w:p>
     <w:p>
       <w:r>
-        <w:t>“</w:t>
-      </w:r>
-      <w:r>
-        <w:t>CAMERA - GUIDED INTERPRETATION OF ( 56 ) NEUROMUSCULAR SIGNALS</w:t>
-      </w:r>
-      <w:r>
-        <w:t>” from Facebook</w:t>
+        <w:t>“CAMERA - GUIDED INTERPRETATION OF ( 56 ) NEUROMUSCULAR SIGNALS” from Facebook</w:t>
       </w:r>
     </w:p>
     <w:p>
@@ -607,6 +604,9 @@
     </w:p>
     <w:p>
       <w:r>
+        <w:rPr>
+          <w:noProof/>
+        </w:rPr>
         <w:drawing>
           <wp:inline distT="0" distB="0" distL="0" distR="0" wp14:anchorId="15933138" wp14:editId="07209897">
             <wp:extent cx="1747158" cy="1649398"/>
@@ -652,10 +652,10 @@
     <w:p>
       <w:r>
         <w:drawing>
-          <wp:inline distT="0" distB="0" distL="0" distR="0" wp14:anchorId="4FD116CE" wp14:editId="1F0F25A0">
-            <wp:extent cx="2231572" cy="2250591"/>
-            <wp:effectExtent l="0" t="0" r="0" b="0"/>
-            <wp:docPr id="10" name="Image 10"/>
+          <wp:inline distT="0" distB="0" distL="0" distR="0" wp14:anchorId="39C7190D" wp14:editId="51242695">
+            <wp:extent cx="5760720" cy="2875280"/>
+            <wp:effectExtent l="0" t="0" r="0" b="1270"/>
+            <wp:docPr id="6" name="Image 6"/>
             <wp:cNvGraphicFramePr>
               <a:graphicFrameLocks xmlns:a="http://schemas.openxmlformats.org/drawingml/2006/main" noChangeAspect="1"/>
             </wp:cNvGraphicFramePr>
@@ -675,7 +675,7 @@
                   <pic:spPr>
                     <a:xfrm>
                       <a:off x="0" y="0"/>
-                      <a:ext cx="2243798" cy="2262921"/>
+                      <a:ext cx="5760720" cy="2875280"/>
                     </a:xfrm>
                     <a:prstGeom prst="rect">
                       <a:avLst/>
@@ -1001,6 +1001,9 @@
     </w:p>
     <w:p>
       <w:r>
+        <w:rPr>
+          <w:noProof/>
+        </w:rPr>
         <w:drawing>
           <wp:inline distT="0" distB="0" distL="0" distR="0" wp14:anchorId="43C26D39" wp14:editId="14E4FC80">
             <wp:extent cx="5303980" cy="1447925"/>
@@ -1256,7 +1259,7 @@
 </file>
 
 <file path=word/numbering.xml><?xml version="1.0" encoding="utf-8"?>
-<w:numbering xmlns:wpc="http://schemas.microsoft.com/office/word/2010/wordprocessingCanvas" xmlns:cx="http://schemas.microsoft.com/office/drawing/2014/chartex" xmlns:cx1="http://schemas.microsoft.com/office/drawing/2015/9/8/chartex" xmlns:cx2="http://schemas.microsoft.com/office/drawing/2015/10/21/chartex" xmlns:cx3="http://schemas.microsoft.com/office/drawing/2016/5/9/chartex" xmlns:cx4="http://schemas.microsoft.com/office/drawing/2016/5/10/chartex" xmlns:cx5="http://schemas.microsoft.com/office/drawing/2016/5/11/chartex" xmlns:cx6="http://schemas.microsoft.com/office/drawing/2016/5/12/chartex" xmlns:cx7="http://schemas.microsoft.com/office/drawing/2016/5/13/chartex" xmlns:cx8="http://schemas.microsoft.com/office/drawing/2016/5/14/chartex" xmlns:mc="http://schemas.openxmlformats.org/markup-compatibility/2006" xmlns:aink="http://schemas.microsoft.com/office/drawing/2016/ink" xmlns:am3d="http://schemas.microsoft.com/office/drawing/2017/model3d" xmlns:o="urn:schemas-microsoft-com:office:office" xmlns:r="http://schemas.openxmlformats.org/officeDocument/2006/relationships" xmlns:m="http://schemas.openxmlformats.org/officeDocument/2006/math" xmlns:v="urn:schemas-microsoft-com:vml" xmlns:wp14="http://schemas.microsoft.com/office/word/2010/wordprocessingDrawing" xmlns:wp="http://schemas.openxmlformats.org/drawingml/2006/wordprocessingDrawing" xmlns:w10="urn:schemas-microsoft-com:office:word" xmlns:w="http://schemas.openxmlformats.org/wordprocessingml/2006/main" xmlns:w14="http://schemas.microsoft.com/office/word/2010/wordml" xmlns:w15="http://schemas.microsoft.com/office/word/2012/wordml" xmlns:w16cex="http://schemas.microsoft.com/office/word/2018/wordml/cex" xmlns:w16cid="http://schemas.microsoft.com/office/word/2016/wordml/cid" xmlns:w16="http://schemas.microsoft.com/office/word/2018/wordml" xmlns:w16se="http://schemas.microsoft.com/office/word/2015/wordml/symex" xmlns:wpg="http://schemas.microsoft.com/office/word/2010/wordprocessingGroup" xmlns:wpi="http://schemas.microsoft.com/office/word/2010/wordprocessingInk" xmlns:wne="http://schemas.microsoft.com/office/word/2006/wordml" xmlns:wps="http://schemas.microsoft.com/office/word/2010/wordprocessingShape" mc:Ignorable="w14 w15 w16se w16cid w16 w16cex wp14">
+<w:numbering xmlns:wpc="http://schemas.microsoft.com/office/word/2010/wordprocessingCanvas" xmlns:cx="http://schemas.microsoft.com/office/drawing/2014/chartex" xmlns:cx1="http://schemas.microsoft.com/office/drawing/2015/9/8/chartex" xmlns:cx2="http://schemas.microsoft.com/office/drawing/2015/10/21/chartex" xmlns:cx3="http://schemas.microsoft.com/office/drawing/2016/5/9/chartex" xmlns:cx4="http://schemas.microsoft.com/office/drawing/2016/5/10/chartex" xmlns:cx5="http://schemas.microsoft.com/office/drawing/2016/5/11/chartex" xmlns:cx6="http://schemas.microsoft.com/office/drawing/2016/5/12/chartex" xmlns:cx7="http://schemas.microsoft.com/office/drawing/2016/5/13/chartex" xmlns:cx8="http://schemas.microsoft.com/office/drawing/2016/5/14/chartex" xmlns:mc="http://schemas.openxmlformats.org/markup-compatibility/2006" xmlns:aink="http://schemas.microsoft.com/office/drawing/2016/ink" xmlns:am3d="http://schemas.microsoft.com/office/drawing/2017/model3d" xmlns:o="urn:schemas-microsoft-com:office:office" xmlns:r="http://schemas.openxmlformats.org/officeDocument/2006/relationships" xmlns:m="http://schemas.openxmlformats.org/officeDocument/2006/math" xmlns:v="urn:schemas-microsoft-com:vml" xmlns:wp14="http://schemas.microsoft.com/office/word/2010/wordprocessingDrawing" xmlns:wp="http://schemas.openxmlformats.org/drawingml/2006/wordprocessingDrawing" xmlns:w10="urn:schemas-microsoft-com:office:word" xmlns:w="http://schemas.openxmlformats.org/wordprocessingml/2006/main" xmlns:w14="http://schemas.microsoft.com/office/word/2010/wordml" xmlns:w15="http://schemas.microsoft.com/office/word/2012/wordml" xmlns:w16cex="http://schemas.microsoft.com/office/word/2018/wordml/cex" xmlns:w16cid="http://schemas.microsoft.com/office/word/2016/wordml/cid" xmlns:w16="http://schemas.microsoft.com/office/word/2018/wordml" xmlns:w16sdtdh="http://schemas.microsoft.com/office/word/2020/wordml/sdtdatahash" xmlns:w16se="http://schemas.microsoft.com/office/word/2015/wordml/symex" xmlns:wpg="http://schemas.microsoft.com/office/word/2010/wordprocessingGroup" xmlns:wpi="http://schemas.microsoft.com/office/word/2010/wordprocessingInk" xmlns:wne="http://schemas.microsoft.com/office/word/2006/wordml" xmlns:wps="http://schemas.microsoft.com/office/word/2010/wordprocessingShape" mc:Ignorable="w14 w15 w16se w16cid w16 w16cex w16sdtdh wp14">
   <w:abstractNum w:abstractNumId="0" w15:restartNumberingAfterBreak="0">
     <w:nsid w:val="54353CF7"/>
     <w:multiLevelType w:val="multilevel"/>
@@ -1615,7 +1618,7 @@
 </file>
 
 <file path=word/styles.xml><?xml version="1.0" encoding="utf-8"?>
-<w:styles xmlns:mc="http://schemas.openxmlformats.org/markup-compatibility/2006" xmlns:r="http://schemas.openxmlformats.org/officeDocument/2006/relationships" xmlns:w="http://schemas.openxmlformats.org/wordprocessingml/2006/main" xmlns:w14="http://schemas.microsoft.com/office/word/2010/wordml" xmlns:w15="http://schemas.microsoft.com/office/word/2012/wordml" xmlns:w16cex="http://schemas.microsoft.com/office/word/2018/wordml/cex" xmlns:w16cid="http://schemas.microsoft.com/office/word/2016/wordml/cid" xmlns:w16="http://schemas.microsoft.com/office/word/2018/wordml" xmlns:w16se="http://schemas.microsoft.com/office/word/2015/wordml/symex" mc:Ignorable="w14 w15 w16se w16cid w16 w16cex">
+<w:styles xmlns:mc="http://schemas.openxmlformats.org/markup-compatibility/2006" xmlns:r="http://schemas.openxmlformats.org/officeDocument/2006/relationships" xmlns:w="http://schemas.openxmlformats.org/wordprocessingml/2006/main" xmlns:w14="http://schemas.microsoft.com/office/word/2010/wordml" xmlns:w15="http://schemas.microsoft.com/office/word/2012/wordml" xmlns:w16cex="http://schemas.microsoft.com/office/word/2018/wordml/cex" xmlns:w16cid="http://schemas.microsoft.com/office/word/2016/wordml/cid" xmlns:w16="http://schemas.microsoft.com/office/word/2018/wordml" xmlns:w16sdtdh="http://schemas.microsoft.com/office/word/2020/wordml/sdtdatahash" xmlns:w16se="http://schemas.microsoft.com/office/word/2015/wordml/symex" mc:Ignorable="w14 w15 w16se w16cid w16 w16cex w16sdtdh">
   <w:docDefaults>
     <w:rPrDefault>
       <w:rPr>

</xml_diff>